<commit_message>
fixed numbering of questions and points
</commit_message>
<xml_diff>
--- a/03Lab.docx
+++ b/03Lab.docx
@@ -508,7 +508,7 @@
       </w:r>
     </w:p>
     <w:bookmarkEnd w:id="22"/>
-    <w:bookmarkStart w:id="23" w:name="X029f9bc17f4c2ac2e4052a7bc77c99d62e10860"/>
+    <w:bookmarkStart w:id="23" w:name="X28658b0b7f482a0120de8e9e2b8c83049a2edcd"/>
     <w:p>
       <w:pPr>
         <w:pStyle w:val="Heading2"/>
@@ -532,7 +532,7 @@
         <w:t xml:space="preserve"> </w:t>
       </w:r>
       <w:r>
-        <w:t xml:space="preserve">This new matrix should be a 3 x 3 matrix containing all ones and call it oneMatrix. (15 pts)</w:t>
+        <w:t xml:space="preserve">This new matrix should be a 3 x 3 matrix containing all ones and call it oneMatrix. (20 pts)</w:t>
       </w:r>
     </w:p>
     <w:p>
@@ -2381,13 +2381,13 @@
       </w:r>
     </w:p>
     <w:bookmarkEnd w:id="36"/>
-    <w:bookmarkStart w:id="37" w:name="X269f65cecc93ac0bf2cd06339052737f6693797"/>
+    <w:bookmarkStart w:id="37" w:name="Xe5700f8b5c267e0dad9b0f6ae563114df8698a8"/>
     <w:p>
       <w:pPr>
         <w:pStyle w:val="Heading2"/>
       </w:pPr>
       <w:r>
-        <w:t xml:space="preserve">Question 3: How many axes you should keep and why? (15 points)</w:t>
+        <w:t xml:space="preserve">Question 2: How many axes you should keep and why? (20 points)</w:t>
       </w:r>
     </w:p>
     <w:bookmarkEnd w:id="37"/>
@@ -4477,13 +4477,13 @@
       </w:r>
     </w:p>
     <w:bookmarkEnd w:id="42"/>
-    <w:bookmarkStart w:id="52" w:name="Xe1a59011c76bb659b31daef132ec74607ded66f"/>
+    <w:bookmarkStart w:id="52" w:name="Xd205de4e173f3f3284cd9d0dfee9f49623c7128"/>
     <w:p>
       <w:pPr>
         <w:pStyle w:val="Heading2"/>
       </w:pPr>
       <w:r>
-        <w:t xml:space="preserve">Question 4: How do you interpret these axes? Come up with a name for each. (15 pts)</w:t>
+        <w:t xml:space="preserve">Question 3: How do you interpret these axes? Come up with a name for each. (20 pts)</w:t>
       </w:r>
     </w:p>
     <w:p>
@@ -6156,13 +6156,13 @@
         </w:drawing>
       </w:r>
     </w:p>
-    <w:bookmarkStart w:id="57" w:name="X2ae6e0c2782101ea8bdc79bdbe0a984c261c7b2"/>
+    <w:bookmarkStart w:id="57" w:name="X28c5cafdd0167668a80c850bd6d06c959b25647"/>
     <w:p>
       <w:pPr>
         <w:pStyle w:val="Heading2"/>
       </w:pPr>
       <w:r>
-        <w:t xml:space="preserve">Question 5: Does your individual dataset (the one used in Lab 2) meet the assumptions of PCA? Is PCA an analysis you could use on your data? (40 pts)</w:t>
+        <w:t xml:space="preserve">Question 4: Does your individual dataset (the one used in Lab 2) meet the assumptions of PCA? Is PCA an analysis you could use on your data? (40 pts)</w:t>
       </w:r>
     </w:p>
     <w:bookmarkEnd w:id="57"/>

</xml_diff>